<commit_message>
more functionality for websites
</commit_message>
<xml_diff>
--- a/Disertatie.docx
+++ b/Disertatie.docx
@@ -1709,7 +1709,7 @@
                 <w:noProof/>
                 <w:webHidden/>
               </w:rPr>
-              <w:t>5</w:t>
+              <w:t>6</w:t>
             </w:r>
             <w:r>
               <w:rPr>
@@ -8076,7 +8076,7 @@
             <v:path o:extrusionok="f" gradientshapeok="t" o:connecttype="rect"/>
             <o:lock v:ext="edit" aspectratio="t"/>
           </v:shapetype>
-          <v:shape id="_x0000_i1066" type="#_x0000_t75" style="width:467.4pt;height:188.4pt">
+          <v:shape id="_x0000_i1066" type="#_x0000_t75" style="width:467.65pt;height:188.25pt">
             <v:imagedata r:id="rId12" o:title="Windows-Azure-services"/>
           </v:shape>
         </w:pict>
@@ -13363,7 +13363,7 @@
           <w:lang w:eastAsia="ro-RO"/>
         </w:rPr>
         <w:pict>
-          <v:shape id="_x0000_i1118" type="#_x0000_t75" style="width:435pt;height:270pt">
+          <v:shape id="_x0000_i1118" type="#_x0000_t75" style="width:434.9pt;height:269.85pt">
             <v:imagedata r:id="rId22" o:title="vm"/>
           </v:shape>
         </w:pict>
@@ -13394,7 +13394,7 @@
           <w:lang w:eastAsia="ro-RO"/>
         </w:rPr>
         <w:pict>
-          <v:shape id="_x0000_i1111" type="#_x0000_t75" style="width:387.6pt;height:252.6pt">
+          <v:shape id="_x0000_i1111" type="#_x0000_t75" style="width:387.55pt;height:252.75pt">
             <v:imagedata r:id="rId23" o:title="web"/>
           </v:shape>
         </w:pict>
@@ -14656,7 +14656,7 @@
           <w:rPr>
             <w:noProof/>
           </w:rPr>
-          <w:t>31</w:t>
+          <w:t>33</w:t>
         </w:r>
         <w:r>
           <w:rPr>
@@ -19750,7 +19750,7 @@
 </file>
 
 <file path=customXml/itemProps1.xml><?xml version="1.0" encoding="utf-8"?>
-<ds:datastoreItem xmlns:ds="http://schemas.openxmlformats.org/officeDocument/2006/customXml" ds:itemID="{AAB1BEAE-2C73-44A1-BD66-B599916AFF3F}">
+<ds:datastoreItem xmlns:ds="http://schemas.openxmlformats.org/officeDocument/2006/customXml" ds:itemID="{7DBA7901-6039-4F22-98E5-4323EF2A1912}">
   <ds:schemaRefs>
     <ds:schemaRef ds:uri="http://schemas.openxmlformats.org/officeDocument/2006/bibliography"/>
   </ds:schemaRefs>

</xml_diff>